<commit_message>
y2s2: Week 7 release 1.0
</commit_message>
<xml_diff>
--- a/y2s2/fundamentals-network/tutorials/Tutorial 5-QUES.docx
+++ b/y2s2/fundamentals-network/tutorials/Tutorial 5-QUES.docx
@@ -805,7 +805,23 @@
           <w:sz w:val="23"/>
           <w:szCs w:val="23"/>
         </w:rPr>
-        <w:t>. Bundles the MAC address together for delivery to destination node.</w:t>
+        <w:t xml:space="preserve">. Bundles the </w:t>
+      </w:r>
+      <w:r>
+        <w:rPr>
+          <w:rFonts w:ascii="Times New Roman" w:eastAsia="Times New Roman" w:hAnsi="Times New Roman" w:cs="Times New Roman"/>
+          <w:sz w:val="23"/>
+          <w:szCs w:val="23"/>
+        </w:rPr>
+        <w:t xml:space="preserve">data with </w:t>
+      </w:r>
+      <w:r>
+        <w:rPr>
+          <w:rFonts w:ascii="Times New Roman" w:eastAsia="Times New Roman" w:hAnsi="Times New Roman" w:cs="Times New Roman"/>
+          <w:sz w:val="23"/>
+          <w:szCs w:val="23"/>
+        </w:rPr>
+        <w:t>MAC address together for delivery to destination node.</w:t>
       </w:r>
     </w:p>
     <w:p>
@@ -5620,7 +5636,39 @@
           <w:szCs w:val="23"/>
         </w:rPr>
         <w:tab/>
-        <w:t>Multicast: With multicast, a source can send to a group of devices. The low-order bit of the first byte must be a 1 for the address to be a multicast. If the multicast is also an IP multicast, the first 24 bits of the MAC address are 01-00-5E in hexadecimal.</w:t>
+        <w:t>Multicast: With multicast, a source can send to a group of devices. The low-order bit of the first byte</w:t>
+      </w:r>
+      <w:r>
+        <w:rPr>
+          <w:rFonts w:ascii="Times New Roman" w:eastAsia="Times New Roman" w:hAnsi="Times New Roman" w:cs="Times New Roman"/>
+          <w:sz w:val="23"/>
+          <w:szCs w:val="23"/>
+        </w:rPr>
+        <w:t xml:space="preserve"> (3 bits)</w:t>
+      </w:r>
+      <w:r>
+        <w:rPr>
+          <w:rFonts w:ascii="Times New Roman" w:eastAsia="Times New Roman" w:hAnsi="Times New Roman" w:cs="Times New Roman"/>
+          <w:sz w:val="23"/>
+          <w:szCs w:val="23"/>
+        </w:rPr>
+        <w:t xml:space="preserve"> must be a 1 for the address to be a multicast</w:t>
+      </w:r>
+      <w:r>
+        <w:rPr>
+          <w:rFonts w:ascii="Times New Roman" w:eastAsia="Times New Roman" w:hAnsi="Times New Roman" w:cs="Times New Roman"/>
+          <w:sz w:val="23"/>
+          <w:szCs w:val="23"/>
+        </w:rPr>
+        <w:t xml:space="preserve"> (or 1110)</w:t>
+      </w:r>
+      <w:r>
+        <w:rPr>
+          <w:rFonts w:ascii="Times New Roman" w:eastAsia="Times New Roman" w:hAnsi="Times New Roman" w:cs="Times New Roman"/>
+          <w:sz w:val="23"/>
+          <w:szCs w:val="23"/>
+        </w:rPr>
+        <w:t>. If the multicast is also an IP multicast, the first 24 bits of the MAC address are 01-00-5E in hexadecimal.</w:t>
       </w:r>
       <w:r>
         <w:rPr>

</xml_diff>